<commit_message>
benchmark updates and various corrections
</commit_message>
<xml_diff>
--- a/docs/Causal Graph Identification by LLMs.docx
+++ b/docs/Causal Graph Identification by LLMs.docx
@@ -8828,7 +8828,7 @@
           <w:kern w:val="0"/>
           <w:sz w:val="21"/>
           <w:szCs w:val="21"/>
-          <w:lang w:val="it-IT" w:eastAsia="it-IT"/>
+          <w:lang w:eastAsia="it-IT"/>
           <w14:ligatures w14:val="none"/>
         </w:rPr>
         <w:t>data</w:t>
@@ -8840,7 +8840,7 @@
           <w:kern w:val="0"/>
           <w:sz w:val="21"/>
           <w:szCs w:val="21"/>
-          <w:lang w:val="it-IT" w:eastAsia="it-IT"/>
+          <w:lang w:eastAsia="it-IT"/>
           <w14:ligatures w14:val="none"/>
         </w:rPr>
         <w:t xml:space="preserve"> </w:t>
@@ -8852,7 +8852,7 @@
           <w:kern w:val="0"/>
           <w:sz w:val="21"/>
           <w:szCs w:val="21"/>
-          <w:lang w:val="it-IT" w:eastAsia="it-IT"/>
+          <w:lang w:eastAsia="it-IT"/>
           <w14:ligatures w14:val="none"/>
         </w:rPr>
         <w:t>=</w:t>
@@ -8864,7 +8864,7 @@
           <w:kern w:val="0"/>
           <w:sz w:val="21"/>
           <w:szCs w:val="21"/>
-          <w:lang w:val="it-IT" w:eastAsia="it-IT"/>
+          <w:lang w:eastAsia="it-IT"/>
           <w14:ligatures w14:val="none"/>
         </w:rPr>
         <w:t xml:space="preserve"> </w:t>
@@ -8876,7 +8876,7 @@
           <w:kern w:val="0"/>
           <w:sz w:val="21"/>
           <w:szCs w:val="21"/>
-          <w:lang w:val="it-IT" w:eastAsia="it-IT"/>
+          <w:lang w:eastAsia="it-IT"/>
           <w14:ligatures w14:val="none"/>
         </w:rPr>
         <w:t>data</w:t>
@@ -8888,7 +8888,7 @@
           <w:kern w:val="0"/>
           <w:sz w:val="21"/>
           <w:szCs w:val="21"/>
-          <w:lang w:val="it-IT" w:eastAsia="it-IT"/>
+          <w:lang w:eastAsia="it-IT"/>
           <w14:ligatures w14:val="none"/>
         </w:rPr>
         <w:t>.loc[</w:t>
@@ -8900,7 +8900,7 @@
           <w:kern w:val="0"/>
           <w:sz w:val="21"/>
           <w:szCs w:val="21"/>
-          <w:lang w:val="it-IT" w:eastAsia="it-IT"/>
+          <w:lang w:eastAsia="it-IT"/>
           <w14:ligatures w14:val="none"/>
         </w:rPr>
         <w:t>data</w:t>
@@ -8912,7 +8912,7 @@
           <w:kern w:val="0"/>
           <w:sz w:val="21"/>
           <w:szCs w:val="21"/>
-          <w:lang w:val="it-IT" w:eastAsia="it-IT"/>
+          <w:lang w:eastAsia="it-IT"/>
           <w14:ligatures w14:val="none"/>
         </w:rPr>
         <w:t>[</w:t>
@@ -8924,7 +8924,7 @@
           <w:kern w:val="0"/>
           <w:sz w:val="21"/>
           <w:szCs w:val="21"/>
-          <w:lang w:val="it-IT" w:eastAsia="it-IT"/>
+          <w:lang w:eastAsia="it-IT"/>
           <w14:ligatures w14:val="none"/>
         </w:rPr>
         <w:t>'abstract'</w:t>
@@ -8936,7 +8936,7 @@
           <w:kern w:val="0"/>
           <w:sz w:val="21"/>
           <w:szCs w:val="21"/>
-          <w:lang w:val="it-IT" w:eastAsia="it-IT"/>
+          <w:lang w:eastAsia="it-IT"/>
           <w14:ligatures w14:val="none"/>
         </w:rPr>
         <w:t xml:space="preserve">] </w:t>
@@ -8948,7 +8948,7 @@
           <w:kern w:val="0"/>
           <w:sz w:val="21"/>
           <w:szCs w:val="21"/>
-          <w:lang w:val="it-IT" w:eastAsia="it-IT"/>
+          <w:lang w:eastAsia="it-IT"/>
           <w14:ligatures w14:val="none"/>
         </w:rPr>
         <w:t>!=</w:t>
@@ -8960,7 +8960,7 @@
           <w:kern w:val="0"/>
           <w:sz w:val="21"/>
           <w:szCs w:val="21"/>
-          <w:lang w:val="it-IT" w:eastAsia="it-IT"/>
+          <w:lang w:eastAsia="it-IT"/>
           <w14:ligatures w14:val="none"/>
         </w:rPr>
         <w:t xml:space="preserve"> </w:t>
@@ -13281,7 +13281,13 @@
         <w:t>expedients</w:t>
       </w:r>
       <w:r>
-        <w:t xml:space="preserve"> that have shown to be beneficial and to increase the results accuracy when querying the LLM. These techniques are part of the discipline of prompt-engineering, a set of rules and instructions used </w:t>
+        <w:t xml:space="preserve"> that have shown to be beneficial and to increase the results accuracy when querying the LLM. These techniques are part of the discipline </w:t>
+      </w:r>
+      <w:r>
+        <w:t>known as</w:t>
+      </w:r>
+      <w:r>
+        <w:t xml:space="preserve"> prompt-engineering, a set of rules and instructions used </w:t>
       </w:r>
       <w:r>
         <w:t>to improve the capacity of LLMs on a wide range of common and complex tasks</w:t>
@@ -14752,7 +14758,13 @@
         <w:t>causal_discovery_pipeline</w:t>
       </w:r>
       <w:r>
-        <w:t xml:space="preserve"> also allows users to add an optional step for entity optimization: by using the GPT api, the pipeline focuses on “</w:t>
+        <w:t xml:space="preserve"> also allows users to add an optional step for entity optimization: by using the GPT api, the pipeline </w:t>
+      </w:r>
+      <w:r>
+        <w:t xml:space="preserve">operation </w:t>
+      </w:r>
+      <w:r>
+        <w:t>focuses on “</w:t>
       </w:r>
       <w:r>
         <w:rPr>
@@ -23751,20 +23763,20 @@
           <w:kern w:val="0"/>
           <w:sz w:val="21"/>
           <w:szCs w:val="21"/>
-          <w:lang w:eastAsia="it-IT"/>
-          <w14:ligatures w14:val="none"/>
-        </w:rPr>
-      </w:pPr>
-      <w:r>
-        <w:rPr>
-          <w:rFonts w:ascii="Consolas" w:eastAsia="Times New Roman" w:hAnsi="Consolas" w:cs="Times New Roman"/>
-          <w:color w:val="3B3B3B"/>
-          <w:kern w:val="0"/>
-          <w:sz w:val="21"/>
-          <w:szCs w:val="21"/>
           <w:lang w:val="it-IT" w:eastAsia="it-IT"/>
           <w14:ligatures w14:val="none"/>
         </w:rPr>
+      </w:pPr>
+      <w:r>
+        <w:rPr>
+          <w:rFonts w:ascii="Consolas" w:eastAsia="Times New Roman" w:hAnsi="Consolas" w:cs="Times New Roman"/>
+          <w:color w:val="3B3B3B"/>
+          <w:kern w:val="0"/>
+          <w:sz w:val="21"/>
+          <w:szCs w:val="21"/>
+          <w:lang w:val="it-IT" w:eastAsia="it-IT"/>
+          <w14:ligatures w14:val="none"/>
+        </w:rPr>
         <w:t xml:space="preserve">    </w:t>
       </w:r>
       <w:r>
@@ -23774,7 +23786,7 @@
           <w:kern w:val="0"/>
           <w:sz w:val="21"/>
           <w:szCs w:val="21"/>
-          <w:lang w:eastAsia="it-IT"/>
+          <w:lang w:val="it-IT" w:eastAsia="it-IT"/>
           <w14:ligatures w14:val="none"/>
         </w:rPr>
         <w:t>net</w:t>
@@ -23786,7 +23798,7 @@
           <w:kern w:val="0"/>
           <w:sz w:val="21"/>
           <w:szCs w:val="21"/>
-          <w:lang w:eastAsia="it-IT"/>
+          <w:lang w:val="it-IT" w:eastAsia="it-IT"/>
           <w14:ligatures w14:val="none"/>
         </w:rPr>
         <w:t>.</w:t>
@@ -23798,7 +23810,7 @@
           <w:kern w:val="0"/>
           <w:sz w:val="21"/>
           <w:szCs w:val="21"/>
-          <w:lang w:eastAsia="it-IT"/>
+          <w:lang w:val="it-IT" w:eastAsia="it-IT"/>
           <w14:ligatures w14:val="none"/>
         </w:rPr>
         <w:t>show</w:t>
@@ -23810,7 +23822,7 @@
           <w:kern w:val="0"/>
           <w:sz w:val="21"/>
           <w:szCs w:val="21"/>
-          <w:lang w:eastAsia="it-IT"/>
+          <w:lang w:val="it-IT" w:eastAsia="it-IT"/>
           <w14:ligatures w14:val="none"/>
         </w:rPr>
         <w:t>(</w:t>
@@ -23822,7 +23834,7 @@
           <w:kern w:val="0"/>
           <w:sz w:val="21"/>
           <w:szCs w:val="21"/>
-          <w:lang w:eastAsia="it-IT"/>
+          <w:lang w:val="it-IT" w:eastAsia="it-IT"/>
           <w14:ligatures w14:val="none"/>
         </w:rPr>
         <w:t>f</w:t>
@@ -23834,7 +23846,7 @@
           <w:kern w:val="0"/>
           <w:sz w:val="21"/>
           <w:szCs w:val="21"/>
-          <w:lang w:eastAsia="it-IT"/>
+          <w:lang w:val="it-IT" w:eastAsia="it-IT"/>
           <w14:ligatures w14:val="none"/>
         </w:rPr>
         <w:t>'../graphs/</w:t>
@@ -23846,7 +23858,7 @@
           <w:kern w:val="0"/>
           <w:sz w:val="21"/>
           <w:szCs w:val="21"/>
-          <w:lang w:eastAsia="it-IT"/>
+          <w:lang w:val="it-IT" w:eastAsia="it-IT"/>
           <w14:ligatures w14:val="none"/>
         </w:rPr>
         <w:t>{</w:t>
@@ -23858,7 +23870,7 @@
           <w:kern w:val="0"/>
           <w:sz w:val="21"/>
           <w:szCs w:val="21"/>
-          <w:lang w:eastAsia="it-IT"/>
+          <w:lang w:val="it-IT" w:eastAsia="it-IT"/>
           <w14:ligatures w14:val="none"/>
         </w:rPr>
         <w:t>name</w:t>
@@ -23870,7 +23882,7 @@
           <w:kern w:val="0"/>
           <w:sz w:val="21"/>
           <w:szCs w:val="21"/>
-          <w:lang w:eastAsia="it-IT"/>
+          <w:lang w:val="it-IT" w:eastAsia="it-IT"/>
           <w14:ligatures w14:val="none"/>
         </w:rPr>
         <w:t>}</w:t>
@@ -23882,7 +23894,7 @@
           <w:kern w:val="0"/>
           <w:sz w:val="21"/>
           <w:szCs w:val="21"/>
-          <w:lang w:eastAsia="it-IT"/>
+          <w:lang w:val="it-IT" w:eastAsia="it-IT"/>
           <w14:ligatures w14:val="none"/>
         </w:rPr>
         <w:t>.html'</w:t>
@@ -23894,7 +23906,7 @@
           <w:kern w:val="0"/>
           <w:sz w:val="21"/>
           <w:szCs w:val="21"/>
-          <w:lang w:eastAsia="it-IT"/>
+          <w:lang w:val="it-IT" w:eastAsia="it-IT"/>
           <w14:ligatures w14:val="none"/>
         </w:rPr>
         <w:t>)</w:t>
@@ -23907,6 +23919,7 @@
           <w:bCs/>
           <w:sz w:val="28"/>
           <w:szCs w:val="28"/>
+          <w:lang w:val="it-IT"/>
         </w:rPr>
       </w:pPr>
     </w:p>

</xml_diff>